<commit_message>
Small Edit - Meow
</commit_message>
<xml_diff>
--- a/4. Final Report/PHIEU-THEO-DOI-TIEN-DO-KLTN.docx
+++ b/4. Final Report/PHIEU-THEO-DOI-TIEN-DO-KLTN.docx
@@ -159,7 +159,7 @@
                 </mc:Choice>
                 <mc:Fallback>
                   <w:pict>
-                    <v:line w14:anchorId="63347217" id="Straight Connector 4" o:spid="_x0000_s1026" style="position:absolute;z-index:251660800;visibility:visible;mso-wrap-style:square;mso-wrap-distance-left:9pt;mso-wrap-distance-top:0;mso-wrap-distance-right:9pt;mso-wrap-distance-bottom:0;mso-position-horizontal:absolute;mso-position-horizontal-relative:text;mso-position-vertical:absolute;mso-position-vertical-relative:text" from="44.5pt,16.35pt" to="205.75pt,16.35pt" o:gfxdata="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" strokecolor="black [3200]" strokeweight=".5pt">
+                    <v:line w14:anchorId="523E8990" id="Straight Connector 4" o:spid="_x0000_s1026" style="position:absolute;z-index:251660800;visibility:visible;mso-wrap-style:square;mso-wrap-distance-left:9pt;mso-wrap-distance-top:0;mso-wrap-distance-right:9pt;mso-wrap-distance-bottom:0;mso-position-horizontal:absolute;mso-position-horizontal-relative:text;mso-position-vertical:absolute;mso-position-vertical-relative:text" from="44.5pt,16.35pt" to="205.75pt,16.35pt" o:gfxdata="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" strokecolor="black [3200]" strokeweight=".5pt">
                       <v:stroke joinstyle="miter"/>
                     </v:line>
                   </w:pict>
@@ -248,7 +248,7 @@
           </mc:Choice>
           <mc:Fallback>
             <w:pict>
-              <v:line w14:anchorId="12D19B7F" id="Straight Connector 5" o:spid="_x0000_s1026" style="position:absolute;z-index:251665408;visibility:visible;mso-wrap-style:square;mso-wrap-distance-left:9pt;mso-wrap-distance-top:0;mso-wrap-distance-right:9pt;mso-wrap-distance-bottom:0;mso-position-horizontal:absolute;mso-position-horizontal-relative:text;mso-position-vertical:absolute;mso-position-vertical-relative:text" from="68.1pt,2.4pt" to="194.1pt,2.4pt" o:gfxdata="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" strokecolor="black [3200]" strokeweight=".5pt">
+              <v:line w14:anchorId="415BB666" id="Straight Connector 5" o:spid="_x0000_s1026" style="position:absolute;z-index:251665408;visibility:visible;mso-wrap-style:square;mso-wrap-distance-left:9pt;mso-wrap-distance-top:0;mso-wrap-distance-right:9pt;mso-wrap-distance-bottom:0;mso-position-horizontal:absolute;mso-position-horizontal-relative:text;mso-position-vertical:absolute;mso-position-vertical-relative:text" from="68.1pt,2.4pt" to="194.1pt,2.4pt" o:gfxdata="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" strokecolor="black [3200]" strokeweight=".5pt">
                 <v:stroke joinstyle="miter"/>
               </v:line>
             </w:pict>
@@ -352,7 +352,16 @@
           <w:sz w:val="26"/>
           <w:szCs w:val="26"/>
         </w:rPr>
-        <w:t xml:space="preserve"> FARM HUB</w:t>
+        <w:t xml:space="preserve"> </w:t>
+      </w:r>
+      <w:r>
+        <w:rPr>
+          <w:rFonts w:ascii="Times New Roman" w:hAnsi="Times New Roman" w:cs="Times New Roman"/>
+          <w:b/>
+          <w:sz w:val="26"/>
+          <w:szCs w:val="26"/>
+        </w:rPr>
+        <w:t>Trang thương mại điện tử kết nối giao dịch nông sản Farm Hub</w:t>
       </w:r>
       <w:r>
         <w:rPr>
@@ -538,8 +547,6 @@
         </w:rPr>
         <w:t xml:space="preserve"> 15DH110018</w:t>
       </w:r>
-      <w:bookmarkStart w:id="0" w:name="_GoBack"/>
-      <w:bookmarkEnd w:id="0"/>
       <w:r>
         <w:rPr>
           <w:rFonts w:ascii="Times New Roman" w:hAnsi="Times New Roman" w:cs="Times New Roman"/>
@@ -2643,6 +2650,8 @@
         </w:rPr>
         <w:t xml:space="preserve"> đồng ý cho sinh viên bảo vệ Khóa luận tốt nghiệp.</w:t>
       </w:r>
+      <w:bookmarkStart w:id="0" w:name="_GoBack"/>
+      <w:bookmarkEnd w:id="0"/>
     </w:p>
     <w:p>
       <w:pPr>
@@ -2802,7 +2811,7 @@
                 <w:sz w:val="26"/>
                 <w:szCs w:val="26"/>
               </w:rPr>
-              <w:t>12</w:t>
+              <w:t>18</w:t>
             </w:r>
             <w:r>
               <w:rPr>
@@ -3848,7 +3857,7 @@
 </file>
 
 <file path=customXml/itemProps1.xml><?xml version="1.0" encoding="utf-8"?>
-<ds:datastoreItem xmlns:ds="http://schemas.openxmlformats.org/officeDocument/2006/customXml" ds:itemID="{70446901-AA66-4E1F-861B-14201EF75577}">
+<ds:datastoreItem xmlns:ds="http://schemas.openxmlformats.org/officeDocument/2006/customXml" ds:itemID="{E1ED2C5A-951C-42BC-9E75-3F82AE7F860F}">
   <ds:schemaRefs>
     <ds:schemaRef ds:uri="http://schemas.openxmlformats.org/officeDocument/2006/bibliography"/>
   </ds:schemaRefs>

</xml_diff>